<commit_message>
seguimos metiendo cositas en la memoria
</commit_message>
<xml_diff>
--- a/Introducción.docx
+++ b/Introducción.docx
@@ -128,12 +128,6 @@
           <w:rFonts w:ascii="Arial" w:hAnsi="Arial" w:cs="Arial"/>
         </w:rPr>
       </w:pPr>
-      <w:r>
-        <w:rPr>
-          <w:rFonts w:ascii="Arial" w:hAnsi="Arial" w:cs="Arial"/>
-        </w:rPr>
-        <w:t>Conclusiones</w:t>
-      </w:r>
     </w:p>
     <w:p>
       <w:pPr>
@@ -151,7 +145,7 @@
         <w:rPr>
           <w:rFonts w:ascii="Arial" w:hAnsi="Arial" w:cs="Arial"/>
         </w:rPr>
-        <w:t>Anexo: Arte</w:t>
+        <w:t>Conclusiones</w:t>
       </w:r>
     </w:p>
     <w:p>
@@ -170,11 +164,32 @@
         <w:rPr>
           <w:rFonts w:ascii="Arial" w:hAnsi="Arial" w:cs="Arial"/>
         </w:rPr>
+        <w:t>Anexo: Arte</w:t>
+      </w:r>
+    </w:p>
+    <w:p>
+      <w:pPr>
+        <w:pStyle w:val="Prrafodelista"/>
+        <w:numPr>
+          <w:ilvl w:val="0"/>
+          <w:numId w:val="1"/>
+        </w:numPr>
+        <w:jc w:val="both"/>
+        <w:rPr>
+          <w:rFonts w:ascii="Arial" w:hAnsi="Arial" w:cs="Arial"/>
+        </w:rPr>
+      </w:pPr>
+      <w:r>
+        <w:rPr>
+          <w:rFonts w:ascii="Arial" w:hAnsi="Arial" w:cs="Arial"/>
+        </w:rPr>
         <w:t>Bibliografía</w:t>
       </w:r>
     </w:p>
     <w:p>
       <w:pPr>
+        <w:pStyle w:val="Prrafodelista"/>
+        <w:ind w:left="360"/>
         <w:jc w:val="both"/>
         <w:rPr>
           <w:rFonts w:ascii="Arial" w:hAnsi="Arial" w:cs="Arial"/>
@@ -237,172 +252,32 @@
     </w:p>
     <w:p>
       <w:pPr>
-        <w:jc w:val="both"/>
-        <w:rPr>
-          <w:rFonts w:ascii="Arial" w:hAnsi="Arial" w:cs="Arial"/>
-        </w:rPr>
-      </w:pPr>
-      <w:r>
-        <w:rPr>
-          <w:rFonts w:ascii="Arial" w:hAnsi="Arial" w:cs="Arial"/>
-        </w:rPr>
-        <w:t xml:space="preserve">El género RPG tiene una fama enorme y en su variante japonesa, es mayor aún. Tanto es que desde los tiempos de la NES hasta ahora es un género que siempre ha conseguido sorprender al mercado con títulos tan emblemáticos como </w:t>
-      </w:r>
-      <w:proofErr w:type="spellStart"/>
-      <w:r>
-        <w:rPr>
-          <w:rFonts w:ascii="Arial" w:hAnsi="Arial" w:cs="Arial"/>
-        </w:rPr>
-        <w:t>Chrono</w:t>
-      </w:r>
-      <w:proofErr w:type="spellEnd"/>
-      <w:r>
-        <w:rPr>
-          <w:rFonts w:ascii="Arial" w:hAnsi="Arial" w:cs="Arial"/>
-        </w:rPr>
-        <w:t xml:space="preserve"> </w:t>
-      </w:r>
-      <w:proofErr w:type="spellStart"/>
-      <w:r>
-        <w:rPr>
-          <w:rFonts w:ascii="Arial" w:hAnsi="Arial" w:cs="Arial"/>
-        </w:rPr>
-        <w:t>Trigger</w:t>
-      </w:r>
-      <w:proofErr w:type="spellEnd"/>
-      <w:r>
-        <w:rPr>
-          <w:rFonts w:ascii="Arial" w:hAnsi="Arial" w:cs="Arial"/>
-        </w:rPr>
-        <w:t xml:space="preserve">, la saga Final </w:t>
-      </w:r>
-      <w:proofErr w:type="spellStart"/>
-      <w:r>
-        <w:rPr>
-          <w:rFonts w:ascii="Arial" w:hAnsi="Arial" w:cs="Arial"/>
-        </w:rPr>
-        <w:t>Fantasy</w:t>
-      </w:r>
-      <w:proofErr w:type="spellEnd"/>
-      <w:r>
-        <w:rPr>
-          <w:rFonts w:ascii="Arial" w:hAnsi="Arial" w:cs="Arial"/>
-        </w:rPr>
-        <w:t xml:space="preserve">, la saga </w:t>
-      </w:r>
-      <w:proofErr w:type="spellStart"/>
-      <w:r>
-        <w:rPr>
-          <w:rFonts w:ascii="Arial" w:hAnsi="Arial" w:cs="Arial"/>
-        </w:rPr>
-        <w:t>Dragon</w:t>
-      </w:r>
-      <w:proofErr w:type="spellEnd"/>
-      <w:r>
-        <w:rPr>
-          <w:rFonts w:ascii="Arial" w:hAnsi="Arial" w:cs="Arial"/>
-        </w:rPr>
-        <w:t xml:space="preserve"> </w:t>
-      </w:r>
-      <w:proofErr w:type="spellStart"/>
-      <w:r>
-        <w:rPr>
-          <w:rFonts w:ascii="Arial" w:hAnsi="Arial" w:cs="Arial"/>
-        </w:rPr>
-        <w:t>Quest</w:t>
-      </w:r>
-      <w:proofErr w:type="spellEnd"/>
-      <w:r>
-        <w:rPr>
-          <w:rFonts w:ascii="Arial" w:hAnsi="Arial" w:cs="Arial"/>
-        </w:rPr>
-        <w:t>,… entre muchos otros.</w:t>
-      </w:r>
-    </w:p>
-    <w:p>
-      <w:pPr>
-        <w:jc w:val="both"/>
-        <w:rPr>
-          <w:rFonts w:ascii="Arial" w:hAnsi="Arial" w:cs="Arial"/>
-        </w:rPr>
-      </w:pPr>
-    </w:p>
-    <w:p>
-      <w:pPr>
-        <w:jc w:val="both"/>
-        <w:rPr>
-          <w:rFonts w:ascii="Arial" w:hAnsi="Arial" w:cs="Arial"/>
-        </w:rPr>
-      </w:pPr>
-      <w:r>
-        <w:rPr>
-          <w:rFonts w:ascii="Arial" w:hAnsi="Arial" w:cs="Arial"/>
-        </w:rPr>
-        <w:t xml:space="preserve">A día de hoy el género </w:t>
-      </w:r>
-      <w:proofErr w:type="spellStart"/>
-      <w:r>
-        <w:rPr>
-          <w:rFonts w:ascii="Arial" w:hAnsi="Arial" w:cs="Arial"/>
-        </w:rPr>
-        <w:t>jrpg</w:t>
-      </w:r>
-      <w:proofErr w:type="spellEnd"/>
-      <w:r>
-        <w:rPr>
-          <w:rFonts w:ascii="Arial" w:hAnsi="Arial" w:cs="Arial"/>
-        </w:rPr>
-        <w:t xml:space="preserve"> es prácticamente un género de culto </w:t>
-      </w:r>
-    </w:p>
-    <w:p>
-      <w:pPr>
-        <w:jc w:val="both"/>
-        <w:rPr>
-          <w:rFonts w:ascii="Arial" w:hAnsi="Arial" w:cs="Arial"/>
-        </w:rPr>
-      </w:pPr>
-    </w:p>
-    <w:p>
-      <w:pPr>
-        <w:jc w:val="both"/>
-        <w:rPr>
-          <w:rFonts w:ascii="Arial" w:hAnsi="Arial" w:cs="Arial"/>
-          <w:lang w:val="en-US"/>
-        </w:rPr>
-      </w:pPr>
-      <w:proofErr w:type="spellStart"/>
-      <w:r>
-        <w:rPr>
-          <w:rFonts w:ascii="Arial" w:hAnsi="Arial" w:cs="Arial"/>
-          <w:lang w:val="en-US"/>
-        </w:rPr>
-        <w:t>Referencias</w:t>
-      </w:r>
-      <w:proofErr w:type="spellEnd"/>
-      <w:r>
-        <w:rPr>
-          <w:rFonts w:ascii="Arial" w:hAnsi="Arial" w:cs="Arial"/>
-          <w:lang w:val="en-US"/>
-        </w:rPr>
-        <w:t xml:space="preserve">: Bravely Default, Final Fantasy 7, </w:t>
-      </w:r>
-      <w:proofErr w:type="spellStart"/>
-      <w:r>
-        <w:rPr>
-          <w:rFonts w:ascii="Arial" w:hAnsi="Arial" w:cs="Arial"/>
-          <w:lang w:val="en-US"/>
-        </w:rPr>
-        <w:t>Chrono</w:t>
-      </w:r>
-      <w:proofErr w:type="spellEnd"/>
-      <w:r>
-        <w:rPr>
-          <w:rFonts w:ascii="Arial" w:hAnsi="Arial" w:cs="Arial"/>
-          <w:lang w:val="en-US"/>
-        </w:rPr>
-        <w:t xml:space="preserve"> Trigger</w:t>
-      </w:r>
+        <w:pStyle w:val="Prrafodelista"/>
+        <w:numPr>
+          <w:ilvl w:val="1"/>
+          <w:numId w:val="3"/>
+        </w:numPr>
+        <w:jc w:val="both"/>
+        <w:rPr>
+          <w:rFonts w:ascii="Arial" w:hAnsi="Arial" w:cs="Arial"/>
+        </w:rPr>
+      </w:pPr>
+      <w:r>
+        <w:rPr>
+          <w:rFonts w:ascii="Arial" w:hAnsi="Arial" w:cs="Arial"/>
+        </w:rPr>
+        <w:t>Videojuegos de Rol</w:t>
+      </w:r>
+    </w:p>
+    <w:p>
+      <w:pPr>
+        <w:pStyle w:val="Prrafodelista"/>
+        <w:ind w:left="792"/>
+        <w:jc w:val="both"/>
+        <w:rPr>
+          <w:rFonts w:ascii="Arial" w:hAnsi="Arial" w:cs="Arial"/>
+        </w:rPr>
+      </w:pPr>
       <w:bookmarkStart w:id="0" w:name="_GoBack"/>
       <w:bookmarkEnd w:id="0"/>
     </w:p>
@@ -410,6 +285,317 @@
       <w:pPr>
         <w:pStyle w:val="Prrafodelista"/>
         <w:numPr>
+          <w:ilvl w:val="1"/>
+          <w:numId w:val="3"/>
+        </w:numPr>
+        <w:jc w:val="both"/>
+        <w:rPr>
+          <w:rFonts w:ascii="Arial" w:hAnsi="Arial" w:cs="Arial"/>
+        </w:rPr>
+      </w:pPr>
+      <w:r>
+        <w:rPr>
+          <w:rFonts w:ascii="Arial" w:hAnsi="Arial" w:cs="Arial"/>
+        </w:rPr>
+        <w:t xml:space="preserve">Motores de videojuegos </w:t>
+      </w:r>
+      <w:proofErr w:type="spellStart"/>
+      <w:r>
+        <w:rPr>
+          <w:rFonts w:ascii="Arial" w:hAnsi="Arial" w:cs="Arial"/>
+        </w:rPr>
+        <w:t>rpg</w:t>
+      </w:r>
+      <w:proofErr w:type="spellEnd"/>
+      <w:r>
+        <w:rPr>
+          <w:rFonts w:ascii="Arial" w:hAnsi="Arial" w:cs="Arial"/>
+        </w:rPr>
+        <w:t xml:space="preserve"> (RPG </w:t>
+      </w:r>
+      <w:proofErr w:type="spellStart"/>
+      <w:r>
+        <w:rPr>
+          <w:rFonts w:ascii="Arial" w:hAnsi="Arial" w:cs="Arial"/>
+        </w:rPr>
+        <w:t>Maker</w:t>
+      </w:r>
+      <w:proofErr w:type="spellEnd"/>
+      <w:r>
+        <w:rPr>
+          <w:rFonts w:ascii="Arial" w:hAnsi="Arial" w:cs="Arial"/>
+        </w:rPr>
+        <w:t>)</w:t>
+      </w:r>
+    </w:p>
+    <w:p>
+      <w:pPr>
+        <w:pStyle w:val="Prrafodelista"/>
+        <w:ind w:left="792"/>
+        <w:jc w:val="both"/>
+        <w:rPr>
+          <w:rFonts w:ascii="Arial" w:hAnsi="Arial" w:cs="Arial"/>
+        </w:rPr>
+      </w:pPr>
+    </w:p>
+    <w:p>
+      <w:pPr>
+        <w:pStyle w:val="Prrafodelista"/>
+        <w:ind w:left="792"/>
+        <w:jc w:val="both"/>
+        <w:rPr>
+          <w:rFonts w:ascii="Arial" w:hAnsi="Arial" w:cs="Arial"/>
+        </w:rPr>
+      </w:pPr>
+      <w:r>
+        <w:rPr>
+          <w:rFonts w:ascii="Arial" w:hAnsi="Arial" w:cs="Arial"/>
+        </w:rPr>
+        <w:t xml:space="preserve">Tanta es la fama del genero </w:t>
+      </w:r>
+      <w:proofErr w:type="spellStart"/>
+      <w:r>
+        <w:rPr>
+          <w:rFonts w:ascii="Arial" w:hAnsi="Arial" w:cs="Arial"/>
+        </w:rPr>
+        <w:t>rpg</w:t>
+      </w:r>
+      <w:proofErr w:type="spellEnd"/>
+      <w:r>
+        <w:rPr>
+          <w:rFonts w:ascii="Arial" w:hAnsi="Arial" w:cs="Arial"/>
+        </w:rPr>
+        <w:t xml:space="preserve"> que inc</w:t>
+      </w:r>
+      <w:r>
+        <w:rPr>
+          <w:rFonts w:ascii="Arial" w:hAnsi="Arial" w:cs="Arial"/>
+        </w:rPr>
+        <w:t xml:space="preserve">luso se han desarrollado motores para crear </w:t>
+      </w:r>
+      <w:r>
+        <w:rPr>
+          <w:rFonts w:ascii="Arial" w:hAnsi="Arial" w:cs="Arial"/>
+        </w:rPr>
+        <w:t>videojuegos de éste gé</w:t>
+      </w:r>
+      <w:r>
+        <w:rPr>
+          <w:rFonts w:ascii="Arial" w:hAnsi="Arial" w:cs="Arial"/>
+        </w:rPr>
+        <w:t>nero.</w:t>
+      </w:r>
+    </w:p>
+    <w:p>
+      <w:pPr>
+        <w:pStyle w:val="Prrafodelista"/>
+        <w:ind w:left="792"/>
+        <w:jc w:val="both"/>
+        <w:rPr>
+          <w:rFonts w:ascii="Arial" w:hAnsi="Arial" w:cs="Arial"/>
+        </w:rPr>
+      </w:pPr>
+      <w:r>
+        <w:rPr>
+          <w:rFonts w:ascii="Arial" w:hAnsi="Arial" w:cs="Arial"/>
+        </w:rPr>
+        <w:t xml:space="preserve">Ejemplo de ello es el motor RPG </w:t>
+      </w:r>
+      <w:proofErr w:type="spellStart"/>
+      <w:r>
+        <w:rPr>
+          <w:rFonts w:ascii="Arial" w:hAnsi="Arial" w:cs="Arial"/>
+        </w:rPr>
+        <w:t>Maker</w:t>
+      </w:r>
+      <w:proofErr w:type="spellEnd"/>
+      <w:r>
+        <w:rPr>
+          <w:rFonts w:ascii="Arial" w:hAnsi="Arial" w:cs="Arial"/>
+        </w:rPr>
+        <w:t>, el cual cuenta con un gran número de revisiones y versiones que han ido saliendo con el paso de los años (desde 1988 hasta el día de hoy para ser exacto).</w:t>
+      </w:r>
+    </w:p>
+    <w:p>
+      <w:pPr>
+        <w:pStyle w:val="Prrafodelista"/>
+        <w:ind w:left="792"/>
+        <w:jc w:val="both"/>
+        <w:rPr>
+          <w:rFonts w:ascii="Arial" w:hAnsi="Arial" w:cs="Arial"/>
+        </w:rPr>
+      </w:pPr>
+      <w:r>
+        <w:rPr>
+          <w:rFonts w:ascii="Arial" w:hAnsi="Arial" w:cs="Arial"/>
+        </w:rPr>
+        <w:t xml:space="preserve">RPG </w:t>
+      </w:r>
+      <w:proofErr w:type="spellStart"/>
+      <w:r>
+        <w:rPr>
+          <w:rFonts w:ascii="Arial" w:hAnsi="Arial" w:cs="Arial"/>
+        </w:rPr>
+        <w:t>Maker</w:t>
+      </w:r>
+      <w:proofErr w:type="spellEnd"/>
+      <w:r>
+        <w:rPr>
+          <w:rFonts w:ascii="Arial" w:hAnsi="Arial" w:cs="Arial"/>
+        </w:rPr>
+        <w:t xml:space="preserve"> proporciona grandes facilidades al desarrollador tales como </w:t>
+      </w:r>
+      <w:r>
+        <w:rPr>
+          <w:rFonts w:ascii="Arial" w:hAnsi="Arial" w:cs="Arial"/>
+        </w:rPr>
+        <w:t>un editor de mapas, un editor de eventos y un editor de base de dat</w:t>
+      </w:r>
+      <w:r>
+        <w:rPr>
+          <w:rFonts w:ascii="Arial" w:hAnsi="Arial" w:cs="Arial"/>
+        </w:rPr>
+        <w:t xml:space="preserve">os. A su vez, también incluye paquetes de </w:t>
+      </w:r>
+      <w:proofErr w:type="spellStart"/>
+      <w:r>
+        <w:rPr>
+          <w:rFonts w:ascii="Arial" w:hAnsi="Arial" w:cs="Arial"/>
+        </w:rPr>
+        <w:t>assets</w:t>
+      </w:r>
+      <w:proofErr w:type="spellEnd"/>
+      <w:r>
+        <w:rPr>
+          <w:rFonts w:ascii="Arial" w:hAnsi="Arial" w:cs="Arial"/>
+        </w:rPr>
+        <w:t xml:space="preserve"> como </w:t>
+      </w:r>
+      <w:r>
+        <w:rPr>
+          <w:rFonts w:ascii="Arial" w:hAnsi="Arial" w:cs="Arial"/>
+        </w:rPr>
+        <w:t>gráficos para mapeados, personajes, música, efectos de sonido, etc</w:t>
+      </w:r>
+      <w:r>
+        <w:rPr>
+          <w:rFonts w:ascii="Arial" w:hAnsi="Arial" w:cs="Arial"/>
+        </w:rPr>
+        <w:t>.</w:t>
+      </w:r>
+    </w:p>
+    <w:p>
+      <w:pPr>
+        <w:pStyle w:val="Prrafodelista"/>
+        <w:ind w:left="792"/>
+        <w:jc w:val="both"/>
+        <w:rPr>
+          <w:rFonts w:ascii="Arial" w:hAnsi="Arial" w:cs="Arial"/>
+        </w:rPr>
+      </w:pPr>
+    </w:p>
+    <w:p>
+      <w:pPr>
+        <w:pStyle w:val="Prrafodelista"/>
+        <w:numPr>
+          <w:ilvl w:val="1"/>
+          <w:numId w:val="3"/>
+        </w:numPr>
+        <w:jc w:val="both"/>
+        <w:rPr>
+          <w:rFonts w:ascii="Arial" w:hAnsi="Arial" w:cs="Arial"/>
+        </w:rPr>
+      </w:pPr>
+      <w:r>
+        <w:rPr>
+          <w:rFonts w:ascii="Arial" w:hAnsi="Arial" w:cs="Arial"/>
+        </w:rPr>
+        <w:t>Referencias</w:t>
+      </w:r>
+    </w:p>
+    <w:p>
+      <w:pPr>
+        <w:pStyle w:val="Prrafodelista"/>
+        <w:ind w:left="360"/>
+        <w:jc w:val="both"/>
+        <w:rPr>
+          <w:rFonts w:ascii="Arial" w:hAnsi="Arial" w:cs="Arial"/>
+          <w:lang w:val="en-US"/>
+        </w:rPr>
+      </w:pPr>
+      <w:proofErr w:type="spellStart"/>
+      <w:r>
+        <w:rPr>
+          <w:rFonts w:ascii="Arial" w:hAnsi="Arial" w:cs="Arial"/>
+          <w:lang w:val="en-US"/>
+        </w:rPr>
+        <w:t>Referencias</w:t>
+      </w:r>
+      <w:proofErr w:type="spellEnd"/>
+      <w:r>
+        <w:rPr>
+          <w:rFonts w:ascii="Arial" w:hAnsi="Arial" w:cs="Arial"/>
+          <w:lang w:val="en-US"/>
+        </w:rPr>
+        <w:t xml:space="preserve">: Bravely Default, Final Fantasy 7, </w:t>
+      </w:r>
+      <w:proofErr w:type="spellStart"/>
+      <w:r>
+        <w:rPr>
+          <w:rFonts w:ascii="Arial" w:hAnsi="Arial" w:cs="Arial"/>
+          <w:lang w:val="en-US"/>
+        </w:rPr>
+        <w:t>Chrono</w:t>
+      </w:r>
+      <w:proofErr w:type="spellEnd"/>
+      <w:r>
+        <w:rPr>
+          <w:rFonts w:ascii="Arial" w:hAnsi="Arial" w:cs="Arial"/>
+          <w:lang w:val="en-US"/>
+        </w:rPr>
+        <w:t xml:space="preserve"> Trigger, </w:t>
+      </w:r>
+      <w:proofErr w:type="spellStart"/>
+      <w:r>
+        <w:rPr>
+          <w:rFonts w:ascii="Arial" w:hAnsi="Arial" w:cs="Arial"/>
+          <w:lang w:val="en-US"/>
+        </w:rPr>
+        <w:t>Digimon</w:t>
+      </w:r>
+      <w:proofErr w:type="spellEnd"/>
+      <w:r>
+        <w:rPr>
+          <w:rFonts w:ascii="Arial" w:hAnsi="Arial" w:cs="Arial"/>
+          <w:lang w:val="en-US"/>
+        </w:rPr>
+        <w:t xml:space="preserve"> World DS</w:t>
+      </w:r>
+    </w:p>
+    <w:p>
+      <w:pPr>
+        <w:pStyle w:val="Prrafodelista"/>
+        <w:ind w:left="792"/>
+        <w:jc w:val="both"/>
+        <w:rPr>
+          <w:rFonts w:ascii="Arial" w:hAnsi="Arial" w:cs="Arial"/>
+          <w:lang w:val="en-US"/>
+        </w:rPr>
+      </w:pPr>
+    </w:p>
+    <w:p>
+      <w:pPr>
+        <w:jc w:val="both"/>
+        <w:rPr>
+          <w:rFonts w:ascii="Arial" w:hAnsi="Arial" w:cs="Arial"/>
+          <w:lang w:val="en-US"/>
+        </w:rPr>
+      </w:pPr>
+    </w:p>
+    <w:p>
+      <w:pPr>
+        <w:pStyle w:val="Prrafodelista"/>
+        <w:numPr>
           <w:ilvl w:val="0"/>
           <w:numId w:val="3"/>
         </w:numPr>
@@ -424,23 +610,46 @@
         </w:rPr>
         <w:t>Objetivos</w:t>
       </w:r>
-    </w:p>
-    <w:p>
-      <w:pPr>
-        <w:jc w:val="both"/>
-        <w:rPr>
-          <w:rFonts w:ascii="Arial" w:hAnsi="Arial" w:cs="Arial"/>
-        </w:rPr>
-      </w:pPr>
-      <w:r>
-        <w:rPr>
-          <w:rFonts w:ascii="Arial" w:hAnsi="Arial" w:cs="Arial"/>
-        </w:rPr>
-        <w:t>El objetivo de este proyecto es la creación de un videojuego en 2D incluido dentro del género RPG, más concretamente en su variante japonesa, es decir, JRPG.</w:t>
-      </w:r>
-    </w:p>
-    <w:p>
-      <w:pPr>
+      <w:r>
+        <w:rPr>
+          <w:rFonts w:ascii="Arial" w:hAnsi="Arial" w:cs="Arial"/>
+        </w:rPr>
+        <w:t xml:space="preserve"> y justificación</w:t>
+      </w:r>
+    </w:p>
+    <w:p>
+      <w:pPr>
+        <w:pStyle w:val="Prrafodelista"/>
+        <w:ind w:left="360"/>
+        <w:jc w:val="both"/>
+        <w:rPr>
+          <w:rFonts w:ascii="Arial" w:hAnsi="Arial" w:cs="Arial"/>
+        </w:rPr>
+      </w:pPr>
+      <w:r>
+        <w:rPr>
+          <w:rFonts w:ascii="Arial" w:hAnsi="Arial" w:cs="Arial"/>
+        </w:rPr>
+        <w:t xml:space="preserve">El objetivo de este proyecto es la creación de un videojuego en 2D incluido dentro </w:t>
+      </w:r>
+      <w:proofErr w:type="gramStart"/>
+      <w:r>
+        <w:rPr>
+          <w:rFonts w:ascii="Arial" w:hAnsi="Arial" w:cs="Arial"/>
+        </w:rPr>
+        <w:t>del</w:t>
+      </w:r>
+      <w:proofErr w:type="gramEnd"/>
+      <w:r>
+        <w:rPr>
+          <w:rFonts w:ascii="Arial" w:hAnsi="Arial" w:cs="Arial"/>
+        </w:rPr>
+        <w:t xml:space="preserve"> género RPG, más concretamente en su variante japonesa, es decir, JRPG.</w:t>
+      </w:r>
+    </w:p>
+    <w:p>
+      <w:pPr>
+        <w:ind w:firstLine="360"/>
         <w:jc w:val="both"/>
         <w:rPr>
           <w:rFonts w:ascii="Arial" w:hAnsi="Arial" w:cs="Arial"/>
@@ -465,6 +674,116 @@
           <w:rFonts w:ascii="Arial" w:hAnsi="Arial" w:cs="Arial"/>
         </w:rPr>
         <w:t xml:space="preserve"> 5.</w:t>
+      </w:r>
+    </w:p>
+    <w:p>
+      <w:pPr>
+        <w:pStyle w:val="Prrafodelista"/>
+        <w:ind w:left="360"/>
+        <w:jc w:val="both"/>
+        <w:rPr>
+          <w:rFonts w:ascii="Arial" w:hAnsi="Arial" w:cs="Arial"/>
+        </w:rPr>
+      </w:pPr>
+    </w:p>
+    <w:p>
+      <w:pPr>
+        <w:pStyle w:val="Prrafodelista"/>
+        <w:numPr>
+          <w:ilvl w:val="1"/>
+          <w:numId w:val="3"/>
+        </w:numPr>
+        <w:jc w:val="both"/>
+        <w:rPr>
+          <w:rFonts w:ascii="Arial" w:hAnsi="Arial" w:cs="Arial"/>
+        </w:rPr>
+      </w:pPr>
+      <w:r>
+        <w:rPr>
+          <w:rFonts w:ascii="Arial" w:hAnsi="Arial" w:cs="Arial"/>
+        </w:rPr>
+        <w:t xml:space="preserve">¿Por qué </w:t>
+      </w:r>
+      <w:proofErr w:type="spellStart"/>
+      <w:r>
+        <w:rPr>
+          <w:rFonts w:ascii="Arial" w:hAnsi="Arial" w:cs="Arial"/>
+        </w:rPr>
+        <w:t>Unity</w:t>
+      </w:r>
+      <w:proofErr w:type="spellEnd"/>
+      <w:r>
+        <w:rPr>
+          <w:rFonts w:ascii="Arial" w:hAnsi="Arial" w:cs="Arial"/>
+        </w:rPr>
+        <w:t xml:space="preserve"> 5</w:t>
+      </w:r>
+      <w:r>
+        <w:rPr>
+          <w:rFonts w:ascii="Arial" w:hAnsi="Arial" w:cs="Arial"/>
+        </w:rPr>
+        <w:t>?</w:t>
+      </w:r>
+    </w:p>
+    <w:p>
+      <w:pPr>
+        <w:ind w:left="360"/>
+        <w:jc w:val="both"/>
+        <w:rPr>
+          <w:rFonts w:ascii="Arial" w:hAnsi="Arial" w:cs="Arial"/>
+        </w:rPr>
+      </w:pPr>
+      <w:r>
+        <w:rPr>
+          <w:rFonts w:ascii="Arial" w:hAnsi="Arial" w:cs="Arial"/>
+        </w:rPr>
+        <w:t xml:space="preserve">Se utilizará el motor </w:t>
+      </w:r>
+      <w:proofErr w:type="spellStart"/>
+      <w:r>
+        <w:rPr>
+          <w:rFonts w:ascii="Arial" w:hAnsi="Arial" w:cs="Arial"/>
+        </w:rPr>
+        <w:t>Unity</w:t>
+      </w:r>
+      <w:proofErr w:type="spellEnd"/>
+      <w:r>
+        <w:rPr>
+          <w:rFonts w:ascii="Arial" w:hAnsi="Arial" w:cs="Arial"/>
+        </w:rPr>
+        <w:t xml:space="preserve"> 5</w:t>
+      </w:r>
+      <w:r>
+        <w:rPr>
+          <w:rFonts w:ascii="Arial" w:hAnsi="Arial" w:cs="Arial"/>
+        </w:rPr>
+        <w:t xml:space="preserve"> para la construcción del videojuego porque </w:t>
+      </w:r>
+      <w:r>
+        <w:rPr>
+          <w:rFonts w:ascii="Arial" w:hAnsi="Arial" w:cs="Arial"/>
+        </w:rPr>
+        <w:t xml:space="preserve">es una herramienta potente, comercial y tiene versión gratuita. Pero el motivo más importante del porque usar </w:t>
+      </w:r>
+      <w:proofErr w:type="spellStart"/>
+      <w:r>
+        <w:rPr>
+          <w:rFonts w:ascii="Arial" w:hAnsi="Arial" w:cs="Arial"/>
+        </w:rPr>
+        <w:t>Unity</w:t>
+      </w:r>
+      <w:proofErr w:type="spellEnd"/>
+      <w:r>
+        <w:rPr>
+          <w:rFonts w:ascii="Arial" w:hAnsi="Arial" w:cs="Arial"/>
+        </w:rPr>
+        <w:t xml:space="preserve"> 5</w:t>
+      </w:r>
+      <w:r>
+        <w:rPr>
+          <w:rFonts w:ascii="Arial" w:hAnsi="Arial" w:cs="Arial"/>
+        </w:rPr>
+        <w:t xml:space="preserve"> es para aprender a utilizarlo junto con todas sus funcionalidades ya que es una herramienta de desarrollo muy asentada en el mercado.</w:t>
       </w:r>
     </w:p>
     <w:p>
@@ -479,12 +798,6 @@
           <w:rFonts w:ascii="Arial" w:hAnsi="Arial" w:cs="Arial"/>
         </w:rPr>
       </w:pPr>
-      <w:r>
-        <w:rPr>
-          <w:rFonts w:ascii="Arial" w:hAnsi="Arial" w:cs="Arial"/>
-        </w:rPr>
-        <w:t>Metodología</w:t>
-      </w:r>
     </w:p>
     <w:p>
       <w:pPr>
@@ -502,6 +815,26 @@
         <w:rPr>
           <w:rFonts w:ascii="Arial" w:hAnsi="Arial" w:cs="Arial"/>
         </w:rPr>
+        <w:t>Metodología</w:t>
+      </w:r>
+    </w:p>
+    <w:p>
+      <w:pPr>
+        <w:pStyle w:val="Prrafodelista"/>
+        <w:numPr>
+          <w:ilvl w:val="0"/>
+          <w:numId w:val="3"/>
+        </w:numPr>
+        <w:jc w:val="both"/>
+        <w:rPr>
+          <w:rFonts w:ascii="Arial" w:hAnsi="Arial" w:cs="Arial"/>
+        </w:rPr>
+      </w:pPr>
+      <w:r>
+        <w:rPr>
+          <w:rFonts w:ascii="Arial" w:hAnsi="Arial" w:cs="Arial"/>
+        </w:rPr>
+        <w:lastRenderedPageBreak/>
         <w:t>Cuerpo del trabajo</w:t>
       </w:r>
     </w:p>
@@ -751,90 +1084,90 @@
   </w:abstractNum>
   <w:abstractNum w:abstractNumId="2">
     <w:nsid w:val="6A324B1A"/>
-    <w:multiLevelType w:val="hybridMultilevel"/>
-    <w:tmpl w:val="6E1A598E"/>
-    <w:lvl w:ilvl="0" w:tplc="8A567E80">
+    <w:multiLevelType w:val="multilevel"/>
+    <w:tmpl w:val="0C0A001F"/>
+    <w:lvl w:ilvl="0">
       <w:start w:val="1"/>
       <w:numFmt w:val="decimal"/>
       <w:lvlText w:val="%1."/>
       <w:lvlJc w:val="left"/>
       <w:pPr>
-        <w:ind w:left="1080" w:hanging="360"/>
+        <w:ind w:left="360" w:hanging="360"/>
       </w:pPr>
       <w:rPr>
         <w:rFonts w:hint="default"/>
       </w:rPr>
     </w:lvl>
-    <w:lvl w:ilvl="1" w:tplc="0C0A0019">
-      <w:start w:val="1"/>
-      <w:numFmt w:val="lowerLetter"/>
-      <w:lvlText w:val="%2."/>
-      <w:lvlJc w:val="left"/>
-      <w:pPr>
-        <w:ind w:left="1800" w:hanging="360"/>
-      </w:pPr>
-    </w:lvl>
-    <w:lvl w:ilvl="2" w:tplc="0C0A001B" w:tentative="1">
-      <w:start w:val="1"/>
-      <w:numFmt w:val="lowerRoman"/>
-      <w:lvlText w:val="%3."/>
-      <w:lvlJc w:val="right"/>
-      <w:pPr>
-        <w:ind w:left="2520" w:hanging="180"/>
-      </w:pPr>
-    </w:lvl>
-    <w:lvl w:ilvl="3" w:tplc="0C0A000F" w:tentative="1">
-      <w:start w:val="1"/>
-      <w:numFmt w:val="decimal"/>
-      <w:lvlText w:val="%4."/>
-      <w:lvlJc w:val="left"/>
-      <w:pPr>
-        <w:ind w:left="3240" w:hanging="360"/>
-      </w:pPr>
-    </w:lvl>
-    <w:lvl w:ilvl="4" w:tplc="0C0A0019" w:tentative="1">
-      <w:start w:val="1"/>
-      <w:numFmt w:val="lowerLetter"/>
-      <w:lvlText w:val="%5."/>
-      <w:lvlJc w:val="left"/>
-      <w:pPr>
-        <w:ind w:left="3960" w:hanging="360"/>
-      </w:pPr>
-    </w:lvl>
-    <w:lvl w:ilvl="5" w:tplc="0C0A001B" w:tentative="1">
-      <w:start w:val="1"/>
-      <w:numFmt w:val="lowerRoman"/>
-      <w:lvlText w:val="%6."/>
-      <w:lvlJc w:val="right"/>
-      <w:pPr>
-        <w:ind w:left="4680" w:hanging="180"/>
-      </w:pPr>
-    </w:lvl>
-    <w:lvl w:ilvl="6" w:tplc="0C0A000F" w:tentative="1">
-      <w:start w:val="1"/>
-      <w:numFmt w:val="decimal"/>
-      <w:lvlText w:val="%7."/>
-      <w:lvlJc w:val="left"/>
-      <w:pPr>
-        <w:ind w:left="5400" w:hanging="360"/>
-      </w:pPr>
-    </w:lvl>
-    <w:lvl w:ilvl="7" w:tplc="0C0A0019" w:tentative="1">
-      <w:start w:val="1"/>
-      <w:numFmt w:val="lowerLetter"/>
-      <w:lvlText w:val="%8."/>
-      <w:lvlJc w:val="left"/>
-      <w:pPr>
-        <w:ind w:left="6120" w:hanging="360"/>
-      </w:pPr>
-    </w:lvl>
-    <w:lvl w:ilvl="8" w:tplc="0C0A001B" w:tentative="1">
-      <w:start w:val="1"/>
-      <w:numFmt w:val="lowerRoman"/>
-      <w:lvlText w:val="%9."/>
-      <w:lvlJc w:val="right"/>
-      <w:pPr>
-        <w:ind w:left="6840" w:hanging="180"/>
+    <w:lvl w:ilvl="1">
+      <w:start w:val="1"/>
+      <w:numFmt w:val="decimal"/>
+      <w:lvlText w:val="%1.%2."/>
+      <w:lvlJc w:val="left"/>
+      <w:pPr>
+        <w:ind w:left="792" w:hanging="432"/>
+      </w:pPr>
+    </w:lvl>
+    <w:lvl w:ilvl="2">
+      <w:start w:val="1"/>
+      <w:numFmt w:val="decimal"/>
+      <w:lvlText w:val="%1.%2.%3."/>
+      <w:lvlJc w:val="left"/>
+      <w:pPr>
+        <w:ind w:left="1224" w:hanging="504"/>
+      </w:pPr>
+    </w:lvl>
+    <w:lvl w:ilvl="3">
+      <w:start w:val="1"/>
+      <w:numFmt w:val="decimal"/>
+      <w:lvlText w:val="%1.%2.%3.%4."/>
+      <w:lvlJc w:val="left"/>
+      <w:pPr>
+        <w:ind w:left="1728" w:hanging="648"/>
+      </w:pPr>
+    </w:lvl>
+    <w:lvl w:ilvl="4">
+      <w:start w:val="1"/>
+      <w:numFmt w:val="decimal"/>
+      <w:lvlText w:val="%1.%2.%3.%4.%5."/>
+      <w:lvlJc w:val="left"/>
+      <w:pPr>
+        <w:ind w:left="2232" w:hanging="792"/>
+      </w:pPr>
+    </w:lvl>
+    <w:lvl w:ilvl="5">
+      <w:start w:val="1"/>
+      <w:numFmt w:val="decimal"/>
+      <w:lvlText w:val="%1.%2.%3.%4.%5.%6."/>
+      <w:lvlJc w:val="left"/>
+      <w:pPr>
+        <w:ind w:left="2736" w:hanging="936"/>
+      </w:pPr>
+    </w:lvl>
+    <w:lvl w:ilvl="6">
+      <w:start w:val="1"/>
+      <w:numFmt w:val="decimal"/>
+      <w:lvlText w:val="%1.%2.%3.%4.%5.%6.%7."/>
+      <w:lvlJc w:val="left"/>
+      <w:pPr>
+        <w:ind w:left="3240" w:hanging="1080"/>
+      </w:pPr>
+    </w:lvl>
+    <w:lvl w:ilvl="7">
+      <w:start w:val="1"/>
+      <w:numFmt w:val="decimal"/>
+      <w:lvlText w:val="%1.%2.%3.%4.%5.%6.%7.%8."/>
+      <w:lvlJc w:val="left"/>
+      <w:pPr>
+        <w:ind w:left="3744" w:hanging="1224"/>
+      </w:pPr>
+    </w:lvl>
+    <w:lvl w:ilvl="8">
+      <w:start w:val="1"/>
+      <w:numFmt w:val="decimal"/>
+      <w:lvlText w:val="%1.%2.%3.%4.%5.%6.%7.%8.%9."/>
+      <w:lvlJc w:val="left"/>
+      <w:pPr>
+        <w:ind w:left="4320" w:hanging="1440"/>
       </w:pPr>
     </w:lvl>
   </w:abstractNum>

</xml_diff>